<commit_message>
Add new graphic to doc
</commit_message>
<xml_diff>
--- a/AVS/Lab4/ИП-814 Краснов Илья Лаб 4 АВС.docx
+++ b/AVS/Lab4/ИП-814 Краснов Илья Лаб 4 АВС.docx
@@ -313,111 +313,64 @@
           <w:r>
             <w:fldChar w:fldCharType="separate"/>
           </w:r>
-          <w:bookmarkStart w:id="0" w:name="_GoBack"/>
-          <w:bookmarkEnd w:id="0"/>
-          <w:r>
-            <w:rPr>
-              <w:rStyle w:val="a9"/>
-              <w:noProof/>
-            </w:rPr>
-            <w:fldChar w:fldCharType="begin"/>
-          </w:r>
-          <w:r>
-            <w:rPr>
-              <w:rStyle w:val="a9"/>
-              <w:noProof/>
-            </w:rPr>
-            <w:instrText xml:space="preserve"> </w:instrText>
-          </w:r>
-          <w:r>
-            <w:rPr>
-              <w:noProof/>
-            </w:rPr>
-            <w:instrText>HYPERLINK \l "_Toc56460824"</w:instrText>
-          </w:r>
-          <w:r>
-            <w:rPr>
-              <w:rStyle w:val="a9"/>
-              <w:noProof/>
-            </w:rPr>
-            <w:instrText xml:space="preserve"> </w:instrText>
-          </w:r>
-          <w:r>
-            <w:rPr>
-              <w:rStyle w:val="a9"/>
-              <w:noProof/>
-            </w:rPr>
-          </w:r>
-          <w:r>
-            <w:rPr>
-              <w:rStyle w:val="a9"/>
-              <w:noProof/>
-            </w:rPr>
-            <w:fldChar w:fldCharType="separate"/>
-          </w:r>
-          <w:r>
-            <w:rPr>
-              <w:rStyle w:val="a9"/>
-              <w:rFonts w:ascii="Times New Roman" w:eastAsia="Times New Roman" w:hAnsi="Times New Roman" w:cs="Times New Roman"/>
-              <w:noProof/>
-            </w:rPr>
-            <w:t>Постановка задачи</w:t>
-          </w:r>
-          <w:r>
-            <w:rPr>
-              <w:noProof/>
-              <w:webHidden/>
-            </w:rPr>
-            <w:tab/>
-          </w:r>
-          <w:r>
-            <w:rPr>
-              <w:noProof/>
-              <w:webHidden/>
-            </w:rPr>
-            <w:fldChar w:fldCharType="begin"/>
-          </w:r>
-          <w:r>
-            <w:rPr>
-              <w:noProof/>
-              <w:webHidden/>
-            </w:rPr>
-            <w:instrText xml:space="preserve"> PAGEREF _Toc56460824 \h </w:instrText>
-          </w:r>
-          <w:r>
-            <w:rPr>
-              <w:noProof/>
-              <w:webHidden/>
-            </w:rPr>
-          </w:r>
-          <w:r>
-            <w:rPr>
-              <w:noProof/>
-              <w:webHidden/>
-            </w:rPr>
-            <w:fldChar w:fldCharType="separate"/>
-          </w:r>
-          <w:r>
-            <w:rPr>
-              <w:noProof/>
-              <w:webHidden/>
-            </w:rPr>
-            <w:t>3</w:t>
-          </w:r>
-          <w:r>
-            <w:rPr>
-              <w:noProof/>
-              <w:webHidden/>
-            </w:rPr>
-            <w:fldChar w:fldCharType="end"/>
-          </w:r>
-          <w:r>
-            <w:rPr>
-              <w:rStyle w:val="a9"/>
-              <w:noProof/>
-            </w:rPr>
-            <w:fldChar w:fldCharType="end"/>
-          </w:r>
+          <w:hyperlink w:anchor="_Toc56460824" w:history="1">
+            <w:r>
+              <w:rPr>
+                <w:rStyle w:val="a9"/>
+                <w:rFonts w:ascii="Times New Roman" w:eastAsia="Times New Roman" w:hAnsi="Times New Roman" w:cs="Times New Roman"/>
+                <w:noProof/>
+              </w:rPr>
+              <w:t>Постановка задачи</w:t>
+            </w:r>
+            <w:r>
+              <w:rPr>
+                <w:noProof/>
+                <w:webHidden/>
+              </w:rPr>
+              <w:tab/>
+            </w:r>
+            <w:r>
+              <w:rPr>
+                <w:noProof/>
+                <w:webHidden/>
+              </w:rPr>
+              <w:fldChar w:fldCharType="begin"/>
+            </w:r>
+            <w:r>
+              <w:rPr>
+                <w:noProof/>
+                <w:webHidden/>
+              </w:rPr>
+              <w:instrText xml:space="preserve"> PAGEREF _Toc56460824 \h </w:instrText>
+            </w:r>
+            <w:r>
+              <w:rPr>
+                <w:noProof/>
+                <w:webHidden/>
+              </w:rPr>
+            </w:r>
+            <w:r>
+              <w:rPr>
+                <w:noProof/>
+                <w:webHidden/>
+              </w:rPr>
+              <w:fldChar w:fldCharType="separate"/>
+            </w:r>
+            <w:r>
+              <w:rPr>
+                <w:noProof/>
+                <w:webHidden/>
+              </w:rPr>
+              <w:t>3</w:t>
+            </w:r>
+            <w:r>
+              <w:rPr>
+                <w:noProof/>
+                <w:webHidden/>
+              </w:rPr>
+              <w:fldChar w:fldCharType="end"/>
+            </w:r>
+          </w:hyperlink>
         </w:p>
         <w:p>
           <w:pPr>
@@ -440,6 +393,8 @@
               </w:rPr>
               <w:t>Результаты тестирования</w:t>
             </w:r>
+            <w:bookmarkStart w:id="0" w:name="_GoBack"/>
+            <w:bookmarkEnd w:id="0"/>
             <w:r>
               <w:rPr>
                 <w:noProof/>
@@ -1082,26 +1037,23 @@
         </w:rPr>
         <w:t>:</w:t>
       </w:r>
-    </w:p>
-    <w:p>
-      <w:pPr>
-        <w:rPr>
-          <w:rFonts w:ascii="Times New Roman" w:hAnsi="Times New Roman" w:cs="Times New Roman"/>
-          <w:sz w:val="28"/>
-          <w:szCs w:val="28"/>
-          <w:lang w:val="en-US"/>
-        </w:rPr>
-      </w:pPr>
       <w:r>
         <w:rPr>
           <w:noProof/>
           <w:lang w:eastAsia="ru-RU"/>
         </w:rPr>
+        <w:t xml:space="preserve"> </w:t>
+      </w:r>
+      <w:r>
+        <w:rPr>
+          <w:noProof/>
+          <w:lang w:eastAsia="ru-RU"/>
+        </w:rPr>
         <w:drawing>
-          <wp:inline distT="0" distB="0" distL="0" distR="0" wp14:anchorId="5EB9EC9A" wp14:editId="1DB6BE9E">
+          <wp:inline distT="0" distB="0" distL="0" distR="0" wp14:anchorId="6C264EF3" wp14:editId="14AFADD3">
             <wp:extent cx="4572000" cy="2743200"/>
             <wp:effectExtent l="0" t="0" r="0" b="0"/>
-            <wp:docPr id="2" name="Диаграмма 2"/>
+            <wp:docPr id="3" name="Диаграмма 3"/>
             <wp:cNvGraphicFramePr/>
             <a:graphic xmlns:a="http://schemas.openxmlformats.org/drawingml/2006/main">
               <a:graphicData uri="http://schemas.openxmlformats.org/drawingml/2006/chart">
@@ -1118,7 +1070,15 @@
           <w:rFonts w:ascii="Times New Roman" w:hAnsi="Times New Roman" w:cs="Times New Roman"/>
           <w:sz w:val="28"/>
           <w:szCs w:val="28"/>
-          <w:lang w:val="en-US"/>
+        </w:rPr>
+      </w:pPr>
+    </w:p>
+    <w:p>
+      <w:pPr>
+        <w:rPr>
+          <w:rFonts w:ascii="Times New Roman" w:hAnsi="Times New Roman" w:cs="Times New Roman"/>
+          <w:sz w:val="28"/>
+          <w:szCs w:val="28"/>
         </w:rPr>
       </w:pPr>
     </w:p>
@@ -1595,6 +1555,7 @@
           <w:rFonts w:ascii="Times New Roman" w:hAnsi="Times New Roman" w:cs="Times New Roman"/>
           <w:color w:val="auto"/>
           <w:sz w:val="40"/>
+          <w:lang w:val="en-US"/>
         </w:rPr>
       </w:pPr>
       <w:bookmarkStart w:id="3" w:name="_Toc56460826"/>
@@ -1612,7 +1573,7 @@
     <w:p>
       <w:pPr>
         <w:rPr>
-          <w:lang w:eastAsia="ru-RU"/>
+          <w:lang w:val="en-US" w:eastAsia="ru-RU"/>
         </w:rPr>
       </w:pPr>
     </w:p>
@@ -10036,16 +9997,16 @@
           <w:rFonts w:ascii="Courier New" w:eastAsia="Times New Roman" w:hAnsi="Courier New" w:cs="Courier New"/>
           <w:sz w:val="20"/>
           <w:szCs w:val="20"/>
-          <w:lang w:eastAsia="ru-RU"/>
-        </w:rPr>
-      </w:pPr>
-      <w:r>
-        <w:rPr>
-          <w:rFonts w:ascii="Courier New" w:eastAsia="Times New Roman" w:hAnsi="Courier New" w:cs="Courier New"/>
-          <w:color w:val="D6BB9A"/>
-          <w:sz w:val="20"/>
-          <w:szCs w:val="20"/>
-          <w:lang w:eastAsia="ru-RU"/>
+          <w:lang w:val="en-US" w:eastAsia="ru-RU"/>
+        </w:rPr>
+      </w:pPr>
+      <w:r>
+        <w:rPr>
+          <w:rFonts w:ascii="Courier New" w:eastAsia="Times New Roman" w:hAnsi="Courier New" w:cs="Courier New"/>
+          <w:color w:val="D6BB9A"/>
+          <w:sz w:val="20"/>
+          <w:szCs w:val="20"/>
+          <w:lang w:val="en-US" w:eastAsia="ru-RU"/>
         </w:rPr>
         <w:t>{</w:t>
       </w:r>
@@ -14031,7 +13992,7 @@
           <w:rPr>
             <w:noProof/>
           </w:rPr>
-          <w:t>8</w:t>
+          <w:t>2</w:t>
         </w:r>
         <w:r>
           <w:fldChar w:fldCharType="end"/>
@@ -15014,62 +14975,7 @@
     </mc:Fallback>
   </mc:AlternateContent>
   <c:chart>
-    <c:title>
-      <c:tx>
-        <c:rich>
-          <a:bodyPr rot="0" spcFirstLastPara="1" vertOverflow="ellipsis" vert="horz" wrap="square" anchor="ctr" anchorCtr="1"/>
-          <a:lstStyle/>
-          <a:p>
-            <a:pPr>
-              <a:defRPr sz="1400" b="0" i="0" u="none" strike="noStrike" kern="1200" spc="0" baseline="0">
-                <a:solidFill>
-                  <a:schemeClr val="tx1">
-                    <a:lumMod val="65000"/>
-                    <a:lumOff val="35000"/>
-                  </a:schemeClr>
-                </a:solidFill>
-                <a:latin typeface="+mn-lt"/>
-                <a:ea typeface="+mn-ea"/>
-                <a:cs typeface="+mn-cs"/>
-              </a:defRPr>
-            </a:pPr>
-            <a:r>
-              <a:rPr lang="ru-RU"/>
-              <a:t>Зависимость</a:t>
-            </a:r>
-          </a:p>
-        </c:rich>
-      </c:tx>
-      <c:overlay val="0"/>
-      <c:spPr>
-        <a:noFill/>
-        <a:ln>
-          <a:noFill/>
-        </a:ln>
-        <a:effectLst/>
-      </c:spPr>
-      <c:txPr>
-        <a:bodyPr rot="0" spcFirstLastPara="1" vertOverflow="ellipsis" vert="horz" wrap="square" anchor="ctr" anchorCtr="1"/>
-        <a:lstStyle/>
-        <a:p>
-          <a:pPr>
-            <a:defRPr sz="1400" b="0" i="0" u="none" strike="noStrike" kern="1200" spc="0" baseline="0">
-              <a:solidFill>
-                <a:schemeClr val="tx1">
-                  <a:lumMod val="65000"/>
-                  <a:lumOff val="35000"/>
-                </a:schemeClr>
-              </a:solidFill>
-              <a:latin typeface="+mn-lt"/>
-              <a:ea typeface="+mn-ea"/>
-              <a:cs typeface="+mn-cs"/>
-            </a:defRPr>
-          </a:pPr>
-          <a:endParaRPr lang="ru-RU"/>
-        </a:p>
-      </c:txPr>
-    </c:title>
-    <c:autoTitleDeleted val="0"/>
+    <c:autoTitleDeleted val="1"/>
     <c:plotArea>
       <c:layout/>
       <c:lineChart>
@@ -15101,6 +15007,24 @@
           <c:marker>
             <c:symbol val="none"/>
           </c:marker>
+          <c:cat>
+            <c:numRef>
+              <c:f>Лист1!$B$1:$D$1</c:f>
+              <c:numCache>
+                <c:formatCode>General</c:formatCode>
+                <c:ptCount val="3"/>
+                <c:pt idx="0">
+                  <c:v>100</c:v>
+                </c:pt>
+                <c:pt idx="1">
+                  <c:v>500</c:v>
+                </c:pt>
+                <c:pt idx="2">
+                  <c:v>1000</c:v>
+                </c:pt>
+              </c:numCache>
+            </c:numRef>
+          </c:cat>
           <c:val>
             <c:numRef>
               <c:f>Лист1!$B$2:$D$2</c:f>
@@ -15122,7 +15046,7 @@
           <c:smooth val="0"/>
           <c:extLst>
             <c:ext xmlns:c16="http://schemas.microsoft.com/office/drawing/2014/chart" uri="{C3380CC4-5D6E-409C-BE32-E72D297353CC}">
-              <c16:uniqueId val="{00000000-D6C7-405D-9CFB-C4BA0AFBD3AE}"/>
+              <c16:uniqueId val="{00000000-F91F-4290-A720-661C0CD99C2F}"/>
             </c:ext>
           </c:extLst>
         </c:ser>
@@ -15152,6 +15076,24 @@
           <c:marker>
             <c:symbol val="none"/>
           </c:marker>
+          <c:cat>
+            <c:numRef>
+              <c:f>Лист1!$B$1:$D$1</c:f>
+              <c:numCache>
+                <c:formatCode>General</c:formatCode>
+                <c:ptCount val="3"/>
+                <c:pt idx="0">
+                  <c:v>100</c:v>
+                </c:pt>
+                <c:pt idx="1">
+                  <c:v>500</c:v>
+                </c:pt>
+                <c:pt idx="2">
+                  <c:v>1000</c:v>
+                </c:pt>
+              </c:numCache>
+            </c:numRef>
+          </c:cat>
           <c:val>
             <c:numRef>
               <c:f>Лист1!$B$3:$D$3</c:f>
@@ -15173,7 +15115,7 @@
           <c:smooth val="0"/>
           <c:extLst>
             <c:ext xmlns:c16="http://schemas.microsoft.com/office/drawing/2014/chart" uri="{C3380CC4-5D6E-409C-BE32-E72D297353CC}">
-              <c16:uniqueId val="{00000001-D6C7-405D-9CFB-C4BA0AFBD3AE}"/>
+              <c16:uniqueId val="{00000001-F91F-4290-A720-661C0CD99C2F}"/>
             </c:ext>
           </c:extLst>
         </c:ser>
@@ -15186,61 +15128,54 @@
           <c:showBubbleSize val="0"/>
         </c:dLbls>
         <c:smooth val="0"/>
-        <c:axId val="372348392"/>
-        <c:axId val="372349048"/>
-        <c:extLst>
-          <c:ext xmlns:c15="http://schemas.microsoft.com/office/drawing/2012/chart" uri="{02D57815-91ED-43cb-92C2-25804820EDAC}">
-            <c15:filteredLineSeries>
-              <c15:ser>
-                <c:idx val="2"/>
-                <c:order val="2"/>
-                <c:tx>
-                  <c:v>100</c:v>
-                </c:tx>
-                <c:spPr>
-                  <a:ln w="28575" cap="rnd">
-                    <a:solidFill>
-                      <a:schemeClr val="accent3"/>
-                    </a:solidFill>
-                    <a:round/>
-                  </a:ln>
-                  <a:effectLst/>
-                </c:spPr>
-                <c:marker>
-                  <c:symbol val="none"/>
-                </c:marker>
-                <c:val>
-                  <c:numLit>
-                    <c:formatCode>General</c:formatCode>
-                    <c:ptCount val="1"/>
-                    <c:pt idx="0">
-                      <c:v>100</c:v>
-                    </c:pt>
-                  </c:numLit>
-                </c:val>
-                <c:smooth val="0"/>
-                <c:extLst>
-                  <c:ext xmlns:c16="http://schemas.microsoft.com/office/drawing/2014/chart" uri="{C3380CC4-5D6E-409C-BE32-E72D297353CC}">
-                    <c16:uniqueId val="{00000002-D6C7-405D-9CFB-C4BA0AFBD3AE}"/>
-                  </c:ext>
-                </c:extLst>
-              </c15:ser>
-            </c15:filteredLineSeries>
-          </c:ext>
-        </c:extLst>
+        <c:axId val="371970056"/>
+        <c:axId val="371969072"/>
       </c:lineChart>
       <c:catAx>
-        <c:axId val="372348392"/>
+        <c:axId val="371970056"/>
         <c:scaling>
           <c:orientation val="minMax"/>
         </c:scaling>
-        <c:delete val="1"/>
+        <c:delete val="0"/>
         <c:axPos val="b"/>
         <c:numFmt formatCode="General" sourceLinked="1"/>
         <c:majorTickMark val="none"/>
         <c:minorTickMark val="none"/>
         <c:tickLblPos val="nextTo"/>
-        <c:crossAx val="372349048"/>
+        <c:spPr>
+          <a:noFill/>
+          <a:ln w="9525" cap="flat" cmpd="sng" algn="ctr">
+            <a:solidFill>
+              <a:schemeClr val="tx1">
+                <a:lumMod val="15000"/>
+                <a:lumOff val="85000"/>
+              </a:schemeClr>
+            </a:solidFill>
+            <a:round/>
+          </a:ln>
+          <a:effectLst/>
+        </c:spPr>
+        <c:txPr>
+          <a:bodyPr rot="-60000000" spcFirstLastPara="1" vertOverflow="ellipsis" vert="horz" wrap="square" anchor="ctr" anchorCtr="1"/>
+          <a:lstStyle/>
+          <a:p>
+            <a:pPr>
+              <a:defRPr sz="900" b="0" i="0" u="none" strike="noStrike" kern="1200" baseline="0">
+                <a:solidFill>
+                  <a:schemeClr val="tx1">
+                    <a:lumMod val="65000"/>
+                    <a:lumOff val="35000"/>
+                  </a:schemeClr>
+                </a:solidFill>
+                <a:latin typeface="+mn-lt"/>
+                <a:ea typeface="+mn-ea"/>
+                <a:cs typeface="+mn-cs"/>
+              </a:defRPr>
+            </a:pPr>
+            <a:endParaRPr lang="ru-RU"/>
+          </a:p>
+        </c:txPr>
+        <c:crossAx val="371969072"/>
         <c:crosses val="autoZero"/>
         <c:auto val="1"/>
         <c:lblAlgn val="ctr"/>
@@ -15248,7 +15183,7 @@
         <c:noMultiLvlLbl val="0"/>
       </c:catAx>
       <c:valAx>
-        <c:axId val="372349048"/>
+        <c:axId val="371969072"/>
         <c:scaling>
           <c:orientation val="minMax"/>
         </c:scaling>
@@ -15299,7 +15234,7 @@
             <a:endParaRPr lang="ru-RU"/>
           </a:p>
         </c:txPr>
-        <c:crossAx val="372348392"/>
+        <c:crossAx val="371970056"/>
         <c:crosses val="autoZero"/>
         <c:crossBetween val="between"/>
       </c:valAx>
@@ -16199,7 +16134,7 @@
 </file>
 
 <file path=customXml/itemProps1.xml><?xml version="1.0" encoding="utf-8"?>
-<ds:datastoreItem xmlns:ds="http://schemas.openxmlformats.org/officeDocument/2006/customXml" ds:itemID="{26FD1104-8D3D-41CD-9BA6-6464DE8579AA}">
+<ds:datastoreItem xmlns:ds="http://schemas.openxmlformats.org/officeDocument/2006/customXml" ds:itemID="{AABC2AA2-1ABC-4AFE-83EB-FB38236133C2}">
   <ds:schemaRefs>
     <ds:schemaRef ds:uri="http://schemas.openxmlformats.org/officeDocument/2006/bibliography"/>
   </ds:schemaRefs>

</xml_diff>